<commit_message>
Correction et mise en forme du cahier des charges
</commit_message>
<xml_diff>
--- a/Documents/Cahier des charges - Darkest Cave.docx
+++ b/Documents/Cahier des charges - Darkest Cave.docx
@@ -44,39 +44,6 @@
     </w:p>
     <w:p>
       <w:pPr>
-        <w:jc w:val="center"/>
-        <w:rPr>
-          <w:rFonts w:cstheme="minorHAnsi"/>
-        </w:rPr>
-      </w:pPr>
-    </w:p>
-    <w:p>
-      <w:pPr>
-        <w:jc w:val="center"/>
-        <w:rPr>
-          <w:rFonts w:cstheme="minorHAnsi"/>
-        </w:rPr>
-      </w:pPr>
-    </w:p>
-    <w:p>
-      <w:pPr>
-        <w:jc w:val="center"/>
-        <w:rPr>
-          <w:rFonts w:cstheme="minorHAnsi"/>
-        </w:rPr>
-      </w:pPr>
-    </w:p>
-    <w:p>
-      <w:pPr>
-        <w:jc w:val="center"/>
-        <w:rPr>
-          <w:rFonts w:cstheme="minorHAnsi"/>
-        </w:rPr>
-      </w:pPr>
-    </w:p>
-    <w:p>
-      <w:pPr>
-        <w:jc w:val="center"/>
         <w:rPr>
           <w:rFonts w:cstheme="minorHAnsi"/>
         </w:rPr>
@@ -93,13 +60,8 @@
       <w:pPr>
         <w:pStyle w:val="Titre"/>
       </w:pPr>
-      <w:proofErr w:type="spellStart"/>
-      <w:r>
-        <w:t>Darkest</w:t>
-      </w:r>
-      <w:proofErr w:type="spellEnd"/>
-      <w:r>
-        <w:t xml:space="preserve"> Cave</w:t>
+      <w:r>
+        <w:t>Darkest Cave</w:t>
       </w:r>
     </w:p>
     <w:p>
@@ -132,30 +94,150 @@
       <w:r>
         <w:rPr>
           <w:rFonts w:cstheme="minorHAnsi"/>
+          <w:noProof/>
           <w:sz w:val="36"/>
           <w:szCs w:val="36"/>
         </w:rPr>
-        <w:br w:type="page"/>
-      </w:r>
-    </w:p>
-    <w:p>
-      <w:pPr>
-        <w:jc w:val="center"/>
-        <w:rPr>
-          <w:rFonts w:cstheme="minorHAnsi"/>
+        <w:drawing>
+          <wp:anchor distT="0" distB="0" distL="114300" distR="114300" simplePos="0" relativeHeight="251659264" behindDoc="0" locked="0" layoutInCell="1" allowOverlap="1" wp14:anchorId="40FA0259" wp14:editId="5843F90A">
+            <wp:simplePos x="0" y="0"/>
+            <wp:positionH relativeFrom="column">
+              <wp:posOffset>2096135</wp:posOffset>
+            </wp:positionH>
+            <wp:positionV relativeFrom="paragraph">
+              <wp:posOffset>639445</wp:posOffset>
+            </wp:positionV>
+            <wp:extent cx="4573905" cy="3041650"/>
+            <wp:effectExtent l="0" t="0" r="0" b="0"/>
+            <wp:wrapSquare wrapText="bothSides"/>
+            <wp:docPr id="2" name="Image 2"/>
+            <wp:cNvGraphicFramePr>
+              <a:graphicFrameLocks xmlns:a="http://schemas.openxmlformats.org/drawingml/2006/main" noChangeAspect="1"/>
+            </wp:cNvGraphicFramePr>
+            <a:graphic xmlns:a="http://schemas.openxmlformats.org/drawingml/2006/main">
+              <a:graphicData uri="http://schemas.openxmlformats.org/drawingml/2006/picture">
+                <pic:pic xmlns:pic="http://schemas.openxmlformats.org/drawingml/2006/picture">
+                  <pic:nvPicPr>
+                    <pic:cNvPr id="2" name="Image 2"/>
+                    <pic:cNvPicPr/>
+                  </pic:nvPicPr>
+                  <pic:blipFill>
+                    <a:blip r:embed="rId8" cstate="print">
+                      <a:extLst>
+                        <a:ext uri="{28A0092B-C50C-407E-A947-70E740481C1C}">
+                          <a14:useLocalDpi xmlns:a14="http://schemas.microsoft.com/office/drawing/2010/main" val="0"/>
+                        </a:ext>
+                      </a:extLst>
+                    </a:blip>
+                    <a:stretch>
+                      <a:fillRect/>
+                    </a:stretch>
+                  </pic:blipFill>
+                  <pic:spPr>
+                    <a:xfrm>
+                      <a:off x="0" y="0"/>
+                      <a:ext cx="4573905" cy="3041650"/>
+                    </a:xfrm>
+                    <a:prstGeom prst="rect">
+                      <a:avLst/>
+                    </a:prstGeom>
+                  </pic:spPr>
+                </pic:pic>
+              </a:graphicData>
+            </a:graphic>
+            <wp14:sizeRelH relativeFrom="margin">
+              <wp14:pctWidth>0</wp14:pctWidth>
+            </wp14:sizeRelH>
+            <wp14:sizeRelV relativeFrom="margin">
+              <wp14:pctHeight>0</wp14:pctHeight>
+            </wp14:sizeRelV>
+          </wp:anchor>
+        </w:drawing>
+      </w:r>
+      <w:r>
+        <w:rPr>
+          <w:rFonts w:cstheme="minorHAnsi"/>
+          <w:noProof/>
           <w:sz w:val="36"/>
           <w:szCs w:val="36"/>
         </w:rPr>
-      </w:pPr>
-    </w:p>
-    <w:p>
-      <w:pPr>
-        <w:jc w:val="center"/>
+        <w:drawing>
+          <wp:anchor distT="0" distB="0" distL="114300" distR="114300" simplePos="0" relativeHeight="251658240" behindDoc="0" locked="0" layoutInCell="1" allowOverlap="1" wp14:anchorId="38060EBE" wp14:editId="5DF6FE33">
+            <wp:simplePos x="0" y="0"/>
+            <wp:positionH relativeFrom="margin">
+              <wp:align>left</wp:align>
+            </wp:positionH>
+            <wp:positionV relativeFrom="paragraph">
+              <wp:posOffset>534670</wp:posOffset>
+            </wp:positionV>
+            <wp:extent cx="2543530" cy="2857899"/>
+            <wp:effectExtent l="0" t="0" r="9525" b="0"/>
+            <wp:wrapSquare wrapText="bothSides"/>
+            <wp:docPr id="1" name="Image 1"/>
+            <wp:cNvGraphicFramePr>
+              <a:graphicFrameLocks xmlns:a="http://schemas.openxmlformats.org/drawingml/2006/main" noChangeAspect="1"/>
+            </wp:cNvGraphicFramePr>
+            <a:graphic xmlns:a="http://schemas.openxmlformats.org/drawingml/2006/main">
+              <a:graphicData uri="http://schemas.openxmlformats.org/drawingml/2006/picture">
+                <pic:pic xmlns:pic="http://schemas.openxmlformats.org/drawingml/2006/picture">
+                  <pic:nvPicPr>
+                    <pic:cNvPr id="1" name="Image 1"/>
+                    <pic:cNvPicPr/>
+                  </pic:nvPicPr>
+                  <pic:blipFill>
+                    <a:blip r:embed="rId9">
+                      <a:extLst>
+                        <a:ext uri="{28A0092B-C50C-407E-A947-70E740481C1C}">
+                          <a14:useLocalDpi xmlns:a14="http://schemas.microsoft.com/office/drawing/2010/main" val="0"/>
+                        </a:ext>
+                      </a:extLst>
+                    </a:blip>
+                    <a:stretch>
+                      <a:fillRect/>
+                    </a:stretch>
+                  </pic:blipFill>
+                  <pic:spPr>
+                    <a:xfrm>
+                      <a:off x="0" y="0"/>
+                      <a:ext cx="2543530" cy="2857899"/>
+                    </a:xfrm>
+                    <a:prstGeom prst="rect">
+                      <a:avLst/>
+                    </a:prstGeom>
+                  </pic:spPr>
+                </pic:pic>
+              </a:graphicData>
+            </a:graphic>
+          </wp:anchor>
+        </w:drawing>
+      </w:r>
+      <w:r>
         <w:rPr>
           <w:rFonts w:cstheme="minorHAnsi"/>
           <w:sz w:val="36"/>
           <w:szCs w:val="36"/>
         </w:rPr>
+        <w:br w:type="page"/>
+      </w:r>
+    </w:p>
+    <w:p>
+      <w:pPr>
+        <w:jc w:val="center"/>
+        <w:rPr>
+          <w:rFonts w:cstheme="minorHAnsi"/>
+          <w:sz w:val="36"/>
+          <w:szCs w:val="36"/>
+        </w:rPr>
+      </w:pPr>
+    </w:p>
+    <w:p>
+      <w:pPr>
+        <w:jc w:val="center"/>
+        <w:rPr>
+          <w:rFonts w:cstheme="minorHAnsi"/>
+          <w:sz w:val="36"/>
+          <w:szCs w:val="36"/>
+        </w:rPr>
       </w:pPr>
     </w:p>
     <w:p>
@@ -175,6 +257,10 @@
     <w:sdt>
       <w:sdtPr>
         <w:rPr>
+          <w:rFonts w:asciiTheme="minorHAnsi" w:eastAsiaTheme="minorEastAsia" w:hAnsiTheme="minorHAnsi" w:cstheme="minorBidi"/>
+          <w:color w:val="auto"/>
+          <w:sz w:val="21"/>
+          <w:szCs w:val="21"/>
           <w:lang w:val="fr-FR"/>
         </w:rPr>
         <w:id w:val="-1170028278"/>
@@ -185,12 +271,8 @@
       </w:sdtPr>
       <w:sdtEndPr>
         <w:rPr>
-          <w:rFonts w:asciiTheme="minorHAnsi" w:eastAsiaTheme="minorEastAsia" w:hAnsiTheme="minorHAnsi" w:cstheme="minorBidi"/>
           <w:b/>
           <w:bCs/>
-          <w:color w:val="auto"/>
-          <w:sz w:val="21"/>
-          <w:szCs w:val="21"/>
         </w:rPr>
       </w:sdtEndPr>
       <w:sdtContent>
@@ -1548,7 +1630,23 @@
           <w:sz w:val="28"/>
           <w:szCs w:val="28"/>
         </w:rPr>
-        <w:t xml:space="preserve">, dans un gameplay dynamique, des ennemies avec </w:t>
+        <w:t>, dans un gameplay dynamique, des ennemi</w:t>
+      </w:r>
+      <w:r>
+        <w:rPr>
+          <w:rFonts w:cstheme="minorHAnsi"/>
+          <w:sz w:val="28"/>
+          <w:szCs w:val="28"/>
+        </w:rPr>
+        <w:t>s</w:t>
+      </w:r>
+      <w:r>
+        <w:rPr>
+          <w:rFonts w:cstheme="minorHAnsi"/>
+          <w:sz w:val="28"/>
+          <w:szCs w:val="28"/>
+        </w:rPr>
+        <w:t xml:space="preserve"> avec </w:t>
       </w:r>
       <w:r>
         <w:rPr>
@@ -1564,15 +1662,23 @@
           <w:sz w:val="28"/>
           <w:szCs w:val="28"/>
         </w:rPr>
-        <w:t xml:space="preserve"> épée.</w:t>
-      </w:r>
-      <w:r>
-        <w:rPr>
-          <w:rFonts w:cstheme="minorHAnsi"/>
-          <w:sz w:val="28"/>
-          <w:szCs w:val="28"/>
-        </w:rPr>
-        <w:t xml:space="preserve"> Et devra résoudre des énigmes.</w:t>
+        <w:t xml:space="preserve"> épée</w:t>
+      </w:r>
+      <w:r>
+        <w:rPr>
+          <w:rFonts w:cstheme="minorHAnsi"/>
+          <w:sz w:val="28"/>
+          <w:szCs w:val="28"/>
+        </w:rPr>
+        <w:t xml:space="preserve"> ou des sorts ainsi que de</w:t>
+      </w:r>
+      <w:r>
+        <w:rPr>
+          <w:rFonts w:cstheme="minorHAnsi"/>
+          <w:sz w:val="28"/>
+          <w:szCs w:val="28"/>
+        </w:rPr>
+        <w:t xml:space="preserve"> résoudre des énigmes.</w:t>
       </w:r>
     </w:p>
     <w:p>
@@ -1784,6 +1890,11 @@
         <w:pStyle w:val="Titre1"/>
       </w:pPr>
       <w:bookmarkStart w:id="4" w:name="_Toc56781339"/>
+    </w:p>
+    <w:p>
+      <w:pPr>
+        <w:pStyle w:val="Titre1"/>
+      </w:pPr>
       <w:r>
         <w:t>DESCRIPT</w:t>
       </w:r>
@@ -1833,7 +1944,7 @@
           <w:sz w:val="28"/>
           <w:szCs w:val="28"/>
         </w:rPr>
-        <w:t xml:space="preserve">Le joueur devra combattre des ennemies sur son chemin et résoudre des énigmes pour essayer de retrouver son équipe. </w:t>
+        <w:t xml:space="preserve">Le joueur devra combattre des ennemis sur son chemin et résoudre des énigmes pour essayer de retrouver son équipe. </w:t>
       </w:r>
     </w:p>
     <w:p>
@@ -1851,7 +1962,55 @@
           <w:sz w:val="28"/>
           <w:szCs w:val="28"/>
         </w:rPr>
-        <w:t>Le personnage aura une gauge de mana, que le joueur devra gérée, qui permettra de jetée des sorts ou de se soigner.</w:t>
+        <w:t>Le personnage aura une gauge de mana, que le joueur devra gér</w:t>
+      </w:r>
+      <w:r>
+        <w:rPr>
+          <w:rFonts w:cstheme="minorHAnsi"/>
+          <w:sz w:val="28"/>
+          <w:szCs w:val="28"/>
+        </w:rPr>
+        <w:t>er et</w:t>
+      </w:r>
+      <w:r>
+        <w:rPr>
+          <w:rFonts w:cstheme="minorHAnsi"/>
+          <w:sz w:val="28"/>
+          <w:szCs w:val="28"/>
+        </w:rPr>
+        <w:t xml:space="preserve"> qui </w:t>
+      </w:r>
+      <w:r>
+        <w:rPr>
+          <w:rFonts w:cstheme="minorHAnsi"/>
+          <w:sz w:val="28"/>
+          <w:szCs w:val="28"/>
+        </w:rPr>
+        <w:t xml:space="preserve">lui </w:t>
+      </w:r>
+      <w:r>
+        <w:rPr>
+          <w:rFonts w:cstheme="minorHAnsi"/>
+          <w:sz w:val="28"/>
+          <w:szCs w:val="28"/>
+        </w:rPr>
+        <w:t>permettra de jet</w:t>
+      </w:r>
+      <w:r>
+        <w:rPr>
+          <w:rFonts w:cstheme="minorHAnsi"/>
+          <w:sz w:val="28"/>
+          <w:szCs w:val="28"/>
+        </w:rPr>
+        <w:t>er</w:t>
+      </w:r>
+      <w:r>
+        <w:rPr>
+          <w:rFonts w:cstheme="minorHAnsi"/>
+          <w:sz w:val="28"/>
+          <w:szCs w:val="28"/>
+        </w:rPr>
+        <w:t xml:space="preserve"> des sorts ou de se soigner.</w:t>
       </w:r>
     </w:p>
     <w:p>
@@ -1921,21 +2080,7 @@
           <w:sz w:val="28"/>
           <w:szCs w:val="28"/>
         </w:rPr>
-        <w:t xml:space="preserve">Le personnage pourra </w:t>
-      </w:r>
-      <w:r>
-        <w:rPr>
-          <w:sz w:val="28"/>
-          <w:szCs w:val="28"/>
-        </w:rPr>
-        <w:t>attaquer dans n’importe quelle direction et lancer des sorts</w:t>
-      </w:r>
-      <w:r>
-        <w:rPr>
-          <w:sz w:val="28"/>
-          <w:szCs w:val="28"/>
-        </w:rPr>
-        <w:t>.</w:t>
+        <w:t>Le personnage pourra attaquer dans n’importe quelle direction et lancer des sorts.</w:t>
       </w:r>
     </w:p>
     <w:p>
@@ -1962,7 +2107,35 @@
           <w:sz w:val="28"/>
           <w:szCs w:val="28"/>
         </w:rPr>
-        <w:t>À chaque fois qu’un ennemi touche le joueur, il perdra de la vie. Mais il pourra se soigner grâce à son mana.</w:t>
+        <w:t>À chaque fois qu’un ennemi touche le joueur, il perdra de la vie. Mais il pourra se soigner grâce à s</w:t>
+      </w:r>
+      <w:r>
+        <w:rPr>
+          <w:sz w:val="28"/>
+          <w:szCs w:val="28"/>
+        </w:rPr>
+        <w:t>on</w:t>
+      </w:r>
+      <w:r>
+        <w:rPr>
+          <w:sz w:val="28"/>
+          <w:szCs w:val="28"/>
+        </w:rPr>
+        <w:t xml:space="preserve"> mana</w:t>
+      </w:r>
+      <w:r>
+        <w:rPr>
+          <w:sz w:val="28"/>
+          <w:szCs w:val="28"/>
+        </w:rPr>
+        <w:t xml:space="preserve"> ou en effectuant un long repos (sauvegarde)</w:t>
+      </w:r>
+      <w:r>
+        <w:rPr>
+          <w:sz w:val="28"/>
+          <w:szCs w:val="28"/>
+        </w:rPr>
+        <w:t>.</w:t>
       </w:r>
     </w:p>
     <w:p>
@@ -1996,14 +2169,35 @@
           <w:sz w:val="28"/>
           <w:szCs w:val="28"/>
         </w:rPr>
-        <w:t>mais le joueur pourra en récupérer en frappant des ennemies</w:t>
-      </w:r>
-      <w:r>
-        <w:rPr>
-          <w:sz w:val="28"/>
-          <w:szCs w:val="28"/>
-        </w:rPr>
-        <w:t>. Il permettra de se soigner ou de lancer des sorts.</w:t>
+        <w:t>mais le joueur pourra en récupérer en frappant des ennemis</w:t>
+      </w:r>
+      <w:r>
+        <w:rPr>
+          <w:sz w:val="28"/>
+          <w:szCs w:val="28"/>
+        </w:rPr>
+        <w:t xml:space="preserve"> ou en effectuant un long repos</w:t>
+      </w:r>
+      <w:r>
+        <w:rPr>
+          <w:sz w:val="28"/>
+          <w:szCs w:val="28"/>
+        </w:rPr>
+        <w:t xml:space="preserve">. Il </w:t>
+      </w:r>
+      <w:r>
+        <w:rPr>
+          <w:sz w:val="28"/>
+          <w:szCs w:val="28"/>
+        </w:rPr>
+        <w:t xml:space="preserve">lui </w:t>
+      </w:r>
+      <w:r>
+        <w:rPr>
+          <w:sz w:val="28"/>
+          <w:szCs w:val="28"/>
+        </w:rPr>
+        <w:t>permettra de se soigner ou de lancer des sorts.</w:t>
       </w:r>
     </w:p>
     <w:p>
@@ -2049,21 +2243,19 @@
         </w:rPr>
         <w:t xml:space="preserve"> de restaurer sa vie </w:t>
       </w:r>
-      <w:proofErr w:type="spellStart"/>
-      <w:r>
-        <w:rPr>
-          <w:sz w:val="28"/>
-          <w:szCs w:val="28"/>
-        </w:rPr>
-        <w:t>qinsi</w:t>
-      </w:r>
-      <w:proofErr w:type="spellEnd"/>
-      <w:r>
-        <w:rPr>
-          <w:sz w:val="28"/>
-          <w:szCs w:val="28"/>
-        </w:rPr>
-        <w:t xml:space="preserve"> que </w:t>
+      <w:r>
+        <w:rPr>
+          <w:sz w:val="28"/>
+          <w:szCs w:val="28"/>
+        </w:rPr>
+        <w:t>a</w:t>
+      </w:r>
+      <w:r>
+        <w:rPr>
+          <w:sz w:val="28"/>
+          <w:szCs w:val="28"/>
+        </w:rPr>
+        <w:t xml:space="preserve">insi que </w:t>
       </w:r>
       <w:r>
         <w:rPr>
@@ -2079,21 +2271,33 @@
         </w:rPr>
         <w:t xml:space="preserve">. Si le joueur venait à mourir, il </w:t>
       </w:r>
-      <w:proofErr w:type="gramStart"/>
-      <w:r>
-        <w:rPr>
-          <w:sz w:val="28"/>
-          <w:szCs w:val="28"/>
-        </w:rPr>
-        <w:t>réapparaîtra</w:t>
-      </w:r>
-      <w:proofErr w:type="gramEnd"/>
-      <w:r>
-        <w:rPr>
-          <w:sz w:val="28"/>
-          <w:szCs w:val="28"/>
-        </w:rPr>
-        <w:t xml:space="preserve"> au dernier banc utiliser.</w:t>
+      <w:r>
+        <w:rPr>
+          <w:sz w:val="28"/>
+          <w:szCs w:val="28"/>
+        </w:rPr>
+        <w:t>réapparaîtrait</w:t>
+      </w:r>
+      <w:r>
+        <w:rPr>
+          <w:sz w:val="28"/>
+          <w:szCs w:val="28"/>
+        </w:rPr>
+        <w:t xml:space="preserve"> au dernier banc utilis</w:t>
+      </w:r>
+      <w:r>
+        <w:rPr>
+          <w:sz w:val="28"/>
+          <w:szCs w:val="28"/>
+        </w:rPr>
+        <w:t>é</w:t>
+      </w:r>
+      <w:r>
+        <w:rPr>
+          <w:sz w:val="28"/>
+          <w:szCs w:val="28"/>
+        </w:rPr>
+        <w:t>.</w:t>
       </w:r>
     </w:p>
     <w:p>
@@ -2149,7 +2353,7 @@
     </w:p>
     <w:p>
       <w:pPr>
-        <w:ind w:firstLine="708"/>
+        <w:ind w:left="708"/>
         <w:rPr>
           <w:rFonts w:cstheme="minorHAnsi"/>
           <w:sz w:val="28"/>
@@ -2230,25 +2434,23 @@
           <w:sz w:val="28"/>
           <w:szCs w:val="28"/>
         </w:rPr>
-        <w:t xml:space="preserve">La </w:t>
-      </w:r>
-      <w:proofErr w:type="spellStart"/>
-      <w:r>
-        <w:rPr>
-          <w:rFonts w:cstheme="minorHAnsi"/>
-          <w:sz w:val="28"/>
-          <w:szCs w:val="28"/>
-        </w:rPr>
-        <w:t>documention</w:t>
-      </w:r>
-      <w:proofErr w:type="spellEnd"/>
-      <w:r>
-        <w:rPr>
-          <w:rFonts w:cstheme="minorHAnsi"/>
-          <w:sz w:val="28"/>
-          <w:szCs w:val="28"/>
-        </w:rPr>
-        <w:t xml:space="preserve"> </w:t>
+        <w:t>La document</w:t>
+      </w:r>
+      <w:r>
+        <w:rPr>
+          <w:rFonts w:cstheme="minorHAnsi"/>
+          <w:sz w:val="28"/>
+          <w:szCs w:val="28"/>
+        </w:rPr>
+        <w:t>at</w:t>
+      </w:r>
+      <w:r>
+        <w:rPr>
+          <w:rFonts w:cstheme="minorHAnsi"/>
+          <w:sz w:val="28"/>
+          <w:szCs w:val="28"/>
+        </w:rPr>
+        <w:t xml:space="preserve">ion </w:t>
       </w:r>
       <w:r>
         <w:rPr>
@@ -2260,8 +2462,8 @@
       </w:r>
     </w:p>
     <w:sectPr>
-      <w:headerReference w:type="default" r:id="rId8"/>
-      <w:footerReference w:type="default" r:id="rId9"/>
+      <w:headerReference w:type="default" r:id="rId10"/>
+      <w:footerReference w:type="default" r:id="rId11"/>
       <w:pgSz w:w="11906" w:h="16838"/>
       <w:pgMar w:top="567" w:right="1077" w:bottom="1440" w:left="1077" w:header="709" w:footer="709" w:gutter="0"/>
       <w:cols w:space="708"/>
@@ -2305,34 +2507,34 @@
       <w:jc w:val="center"/>
       <w:rPr>
         <w:caps/>
-        <w:color w:val="5B9BD5" w:themeColor="accent1"/>
+        <w:color w:val="BC451B" w:themeColor="accent1"/>
       </w:rPr>
     </w:pPr>
     <w:r>
       <w:rPr>
         <w:caps/>
-        <w:color w:val="5B9BD5" w:themeColor="accent1"/>
+        <w:color w:val="BC451B" w:themeColor="accent1"/>
       </w:rPr>
       <w:fldChar w:fldCharType="begin"/>
     </w:r>
     <w:r>
       <w:rPr>
         <w:caps/>
-        <w:color w:val="5B9BD5" w:themeColor="accent1"/>
+        <w:color w:val="BC451B" w:themeColor="accent1"/>
       </w:rPr>
       <w:instrText>PAGE   \* MERGEFORMAT</w:instrText>
     </w:r>
     <w:r>
       <w:rPr>
         <w:caps/>
-        <w:color w:val="5B9BD5" w:themeColor="accent1"/>
+        <w:color w:val="BC451B" w:themeColor="accent1"/>
       </w:rPr>
       <w:fldChar w:fldCharType="separate"/>
     </w:r>
     <w:r>
       <w:rPr>
         <w:caps/>
-        <w:color w:val="5B9BD5" w:themeColor="accent1"/>
+        <w:color w:val="BC451B" w:themeColor="accent1"/>
         <w:lang w:val="fr-FR"/>
       </w:rPr>
       <w:t>2</w:t>
@@ -2340,7 +2542,7 @@
     <w:r>
       <w:rPr>
         <w:caps/>
-        <w:color w:val="5B9BD5" w:themeColor="accent1"/>
+        <w:color w:val="BC451B" w:themeColor="accent1"/>
       </w:rPr>
       <w:fldChar w:fldCharType="end"/>
     </w:r>
@@ -2393,7 +2595,7 @@
         <w:sz w:val="24"/>
         <w:szCs w:val="24"/>
       </w:rPr>
-      <w:t xml:space="preserve">Bastien </w:t>
+      <w:t xml:space="preserve">Bastien Fardel &amp; Kevin </w:t>
     </w:r>
     <w:proofErr w:type="spellStart"/>
     <w:r>
@@ -2401,16 +2603,9 @@
         <w:sz w:val="24"/>
         <w:szCs w:val="24"/>
       </w:rPr>
-      <w:t>Fardel</w:t>
+      <w:t>Gacon</w:t>
     </w:r>
     <w:proofErr w:type="spellEnd"/>
-    <w:r>
-      <w:rPr>
-        <w:sz w:val="24"/>
-        <w:szCs w:val="24"/>
-      </w:rPr>
-      <w:t xml:space="preserve"> &amp; Kevin Gacon</w:t>
-    </w:r>
     <w:r>
       <w:rPr>
         <w:sz w:val="24"/>
@@ -3173,7 +3368,7 @@
     </w:pPr>
     <w:rPr>
       <w:rFonts w:asciiTheme="majorHAnsi" w:eastAsiaTheme="majorEastAsia" w:hAnsiTheme="majorHAnsi" w:cstheme="majorBidi"/>
-      <w:color w:val="2E74B5" w:themeColor="accent1" w:themeShade="BF"/>
+      <w:color w:val="8C3314" w:themeColor="accent1" w:themeShade="BF"/>
       <w:sz w:val="40"/>
       <w:szCs w:val="40"/>
     </w:rPr>
@@ -3195,7 +3390,7 @@
     </w:pPr>
     <w:rPr>
       <w:rFonts w:asciiTheme="majorHAnsi" w:eastAsiaTheme="majorEastAsia" w:hAnsiTheme="majorHAnsi" w:cstheme="majorBidi"/>
-      <w:color w:val="2E74B5" w:themeColor="accent1" w:themeShade="BF"/>
+      <w:color w:val="8C3314" w:themeColor="accent1" w:themeShade="BF"/>
       <w:sz w:val="32"/>
       <w:szCs w:val="32"/>
     </w:rPr>
@@ -3462,7 +3657,7 @@
     <w:rsid w:val="00BB14AE"/>
     <w:rPr>
       <w:rFonts w:asciiTheme="majorHAnsi" w:eastAsiaTheme="majorEastAsia" w:hAnsiTheme="majorHAnsi" w:cstheme="majorBidi"/>
-      <w:color w:val="2E74B5" w:themeColor="accent1" w:themeShade="BF"/>
+      <w:color w:val="8C3314" w:themeColor="accent1" w:themeShade="BF"/>
       <w:sz w:val="40"/>
       <w:szCs w:val="40"/>
     </w:rPr>
@@ -3487,7 +3682,7 @@
     <w:rsid w:val="006C5BC1"/>
     <w:rPr>
       <w:rFonts w:asciiTheme="majorHAnsi" w:eastAsiaTheme="majorEastAsia" w:hAnsiTheme="majorHAnsi" w:cstheme="majorBidi"/>
-      <w:color w:val="2E74B5" w:themeColor="accent1" w:themeShade="BF"/>
+      <w:color w:val="8C3314" w:themeColor="accent1" w:themeShade="BF"/>
       <w:sz w:val="32"/>
       <w:szCs w:val="32"/>
     </w:rPr>
@@ -3607,8 +3802,8 @@
     <w:rsid w:val="00BB14AE"/>
     <w:pPr>
       <w:pBdr>
-        <w:top w:val="single" w:sz="6" w:space="8" w:color="A5A5A5" w:themeColor="accent3"/>
-        <w:bottom w:val="single" w:sz="6" w:space="8" w:color="A5A5A5" w:themeColor="accent3"/>
+        <w:top w:val="single" w:sz="6" w:space="8" w:color="BB8640" w:themeColor="accent3"/>
+        <w:bottom w:val="single" w:sz="6" w:space="8" w:color="BB8640" w:themeColor="accent3"/>
       </w:pBdr>
       <w:spacing w:after="400" w:line="240" w:lineRule="auto"/>
       <w:contextualSpacing/>
@@ -3617,7 +3812,7 @@
     <w:rPr>
       <w:rFonts w:asciiTheme="majorHAnsi" w:eastAsiaTheme="majorEastAsia" w:hAnsiTheme="majorHAnsi" w:cstheme="majorBidi"/>
       <w:caps/>
-      <w:color w:val="44546A" w:themeColor="text2"/>
+      <w:color w:val="212123" w:themeColor="text2"/>
       <w:spacing w:val="30"/>
       <w:sz w:val="72"/>
       <w:szCs w:val="72"/>
@@ -3632,7 +3827,7 @@
     <w:rPr>
       <w:rFonts w:asciiTheme="majorHAnsi" w:eastAsiaTheme="majorEastAsia" w:hAnsiTheme="majorHAnsi" w:cstheme="majorBidi"/>
       <w:caps/>
-      <w:color w:val="44546A" w:themeColor="text2"/>
+      <w:color w:val="212123" w:themeColor="text2"/>
       <w:spacing w:val="30"/>
       <w:sz w:val="72"/>
       <w:szCs w:val="72"/>
@@ -3653,7 +3848,7 @@
       <w:jc w:val="center"/>
     </w:pPr>
     <w:rPr>
-      <w:color w:val="44546A" w:themeColor="text2"/>
+      <w:color w:val="212123" w:themeColor="text2"/>
       <w:sz w:val="28"/>
       <w:szCs w:val="28"/>
     </w:rPr>
@@ -3665,7 +3860,7 @@
     <w:uiPriority w:val="11"/>
     <w:rsid w:val="00BB14AE"/>
     <w:rPr>
-      <w:color w:val="44546A" w:themeColor="text2"/>
+      <w:color w:val="212123" w:themeColor="text2"/>
       <w:sz w:val="28"/>
       <w:szCs w:val="28"/>
     </w:rPr>
@@ -3718,7 +3913,7 @@
     <w:rPr>
       <w:i/>
       <w:iCs/>
-      <w:color w:val="7B7B7B" w:themeColor="accent3" w:themeShade="BF"/>
+      <w:color w:val="8C6430" w:themeColor="accent3" w:themeShade="BF"/>
       <w:sz w:val="24"/>
       <w:szCs w:val="24"/>
     </w:rPr>
@@ -3732,7 +3927,7 @@
     <w:rPr>
       <w:i/>
       <w:iCs/>
-      <w:color w:val="7B7B7B" w:themeColor="accent3" w:themeShade="BF"/>
+      <w:color w:val="8C6430" w:themeColor="accent3" w:themeShade="BF"/>
       <w:sz w:val="24"/>
       <w:szCs w:val="24"/>
     </w:rPr>
@@ -3753,7 +3948,7 @@
     <w:rPr>
       <w:rFonts w:asciiTheme="majorHAnsi" w:eastAsiaTheme="majorEastAsia" w:hAnsiTheme="majorHAnsi" w:cstheme="majorBidi"/>
       <w:caps/>
-      <w:color w:val="2E74B5" w:themeColor="accent1" w:themeShade="BF"/>
+      <w:color w:val="8C3314" w:themeColor="accent1" w:themeShade="BF"/>
       <w:sz w:val="28"/>
       <w:szCs w:val="28"/>
     </w:rPr>
@@ -3767,7 +3962,7 @@
     <w:rPr>
       <w:rFonts w:asciiTheme="majorHAnsi" w:eastAsiaTheme="majorEastAsia" w:hAnsiTheme="majorHAnsi" w:cstheme="majorBidi"/>
       <w:caps/>
-      <w:color w:val="2E74B5" w:themeColor="accent1" w:themeShade="BF"/>
+      <w:color w:val="8C3314" w:themeColor="accent1" w:themeShade="BF"/>
       <w:sz w:val="28"/>
       <w:szCs w:val="28"/>
     </w:rPr>
@@ -3861,7 +4056,7 @@
     <w:unhideWhenUsed/>
     <w:rsid w:val="00BB14AE"/>
     <w:rPr>
-      <w:color w:val="0563C1" w:themeColor="hyperlink"/>
+      <w:color w:val="E98052" w:themeColor="hyperlink"/>
       <w:u w:val="single"/>
     </w:rPr>
   </w:style>
@@ -3882,9 +4077,9 @@
 </file>
 
 <file path=word/theme/theme1.xml><?xml version="1.0" encoding="utf-8"?>
-<a:theme xmlns:a="http://schemas.openxmlformats.org/drawingml/2006/main" name="Thème Office">
+<a:theme xmlns:a="http://schemas.openxmlformats.org/drawingml/2006/main" name="Ardoise">
   <a:themeElements>
-    <a:clrScheme name="Office">
+    <a:clrScheme name="Ardoise">
       <a:dk1>
         <a:sysClr val="windowText" lastClr="000000"/>
       </a:dk1>
@@ -3892,52 +4087,52 @@
         <a:sysClr val="window" lastClr="FFFFFF"/>
       </a:lt1>
       <a:dk2>
-        <a:srgbClr val="44546A"/>
+        <a:srgbClr val="212123"/>
       </a:dk2>
       <a:lt2>
-        <a:srgbClr val="E7E6E6"/>
+        <a:srgbClr val="DADADA"/>
       </a:lt2>
       <a:accent1>
-        <a:srgbClr val="5B9BD5"/>
+        <a:srgbClr val="BC451B"/>
       </a:accent1>
       <a:accent2>
-        <a:srgbClr val="ED7D31"/>
+        <a:srgbClr val="D3BA68"/>
       </a:accent2>
       <a:accent3>
-        <a:srgbClr val="A5A5A5"/>
+        <a:srgbClr val="BB8640"/>
       </a:accent3>
       <a:accent4>
-        <a:srgbClr val="FFC000"/>
+        <a:srgbClr val="AD9277"/>
       </a:accent4>
       <a:accent5>
-        <a:srgbClr val="4472C4"/>
+        <a:srgbClr val="A55A43"/>
       </a:accent5>
       <a:accent6>
-        <a:srgbClr val="70AD47"/>
+        <a:srgbClr val="AD9D7B"/>
       </a:accent6>
       <a:hlink>
-        <a:srgbClr val="0563C1"/>
+        <a:srgbClr val="E98052"/>
       </a:hlink>
       <a:folHlink>
-        <a:srgbClr val="954F72"/>
+        <a:srgbClr val="F4B69B"/>
       </a:folHlink>
     </a:clrScheme>
-    <a:fontScheme name="Office">
+    <a:fontScheme name="Ardoise">
       <a:majorFont>
-        <a:latin typeface="Calibri Light" panose="020F0302020204030204"/>
+        <a:latin typeface="Calisto MT" panose="02040603050505030304"/>
         <a:ea typeface=""/>
         <a:cs typeface=""/>
-        <a:font script="Jpan" typeface="游ゴシック Light"/>
-        <a:font script="Hang" typeface="맑은 고딕"/>
-        <a:font script="Hans" typeface="等线 Light"/>
-        <a:font script="Hant" typeface="新細明體"/>
-        <a:font script="Arab" typeface="Times New Roman"/>
-        <a:font script="Hebr" typeface="Times New Roman"/>
-        <a:font script="Thai" typeface="Angsana New"/>
+        <a:font script="Jpan" typeface="ＭＳ Ｐゴシック"/>
+        <a:font script="Hang" typeface="돋움"/>
+        <a:font script="Hans" typeface="方正舒体"/>
+        <a:font script="Hant" typeface="微軟正黑體"/>
+        <a:font script="Arab" typeface="Arial"/>
+        <a:font script="Hebr" typeface="Arial"/>
+        <a:font script="Thai" typeface="Cordia New"/>
         <a:font script="Ethi" typeface="Nyala"/>
         <a:font script="Beng" typeface="Vrinda"/>
         <a:font script="Gujr" typeface="Shruti"/>
-        <a:font script="Khmr" typeface="MoolBoran"/>
+        <a:font script="Khmr" typeface="DaunPenh"/>
         <a:font script="Knda" typeface="Tunga"/>
         <a:font script="Guru" typeface="Raavi"/>
         <a:font script="Cans" typeface="Euphemia"/>
@@ -3954,18 +4149,18 @@
         <a:font script="Laoo" typeface="DokChampa"/>
         <a:font script="Sinh" typeface="Iskoola Pota"/>
         <a:font script="Mong" typeface="Mongolian Baiti"/>
-        <a:font script="Viet" typeface="Times New Roman"/>
+        <a:font script="Viet" typeface="Arial"/>
         <a:font script="Uigh" typeface="Microsoft Uighur"/>
         <a:font script="Geor" typeface="Sylfaen"/>
       </a:majorFont>
       <a:minorFont>
-        <a:latin typeface="Calibri" panose="020F0502020204030204"/>
+        <a:latin typeface="Calisto MT" panose="02040603050505030304"/>
         <a:ea typeface=""/>
         <a:cs typeface=""/>
-        <a:font script="Jpan" typeface="游明朝"/>
-        <a:font script="Hang" typeface="맑은 고딕"/>
-        <a:font script="Hans" typeface="等线"/>
-        <a:font script="Hant" typeface="新細明體"/>
+        <a:font script="Jpan" typeface="ＭＳ Ｐゴシック"/>
+        <a:font script="Hang" typeface="돋움"/>
+        <a:font script="Hans" typeface="方正舒体"/>
+        <a:font script="Hant" typeface="微軟正黑體"/>
         <a:font script="Arab" typeface="Arial"/>
         <a:font script="Hebr" typeface="Arial"/>
         <a:font script="Thai" typeface="Cordia New"/>
@@ -3994,7 +4189,7 @@
         <a:font script="Geor" typeface="Sylfaen"/>
       </a:minorFont>
     </a:fontScheme>
-    <a:fmtScheme name="Office">
+    <a:fmtScheme name="Ardoise">
       <a:fillStyleLst>
         <a:solidFill>
           <a:schemeClr val="phClr"/>
@@ -4003,23 +4198,13 @@
           <a:gsLst>
             <a:gs pos="0">
               <a:schemeClr val="phClr">
+                <a:tint val="60000"/>
                 <a:lumMod val="110000"/>
-                <a:satMod val="105000"/>
-                <a:tint val="67000"/>
-              </a:schemeClr>
-            </a:gs>
-            <a:gs pos="50000">
-              <a:schemeClr val="phClr">
-                <a:lumMod val="105000"/>
-                <a:satMod val="103000"/>
-                <a:tint val="73000"/>
               </a:schemeClr>
             </a:gs>
             <a:gs pos="100000">
               <a:schemeClr val="phClr">
-                <a:lumMod val="105000"/>
-                <a:satMod val="109000"/>
-                <a:tint val="81000"/>
+                <a:tint val="88000"/>
               </a:schemeClr>
             </a:gs>
           </a:gsLst>
@@ -4029,23 +4214,14 @@
           <a:gsLst>
             <a:gs pos="0">
               <a:schemeClr val="phClr">
-                <a:satMod val="103000"/>
-                <a:lumMod val="102000"/>
-                <a:tint val="94000"/>
-              </a:schemeClr>
-            </a:gs>
-            <a:gs pos="50000">
-              <a:schemeClr val="phClr">
-                <a:satMod val="110000"/>
-                <a:lumMod val="100000"/>
-                <a:shade val="100000"/>
+                <a:tint val="96000"/>
+                <a:lumMod val="104000"/>
               </a:schemeClr>
             </a:gs>
             <a:gs pos="100000">
               <a:schemeClr val="phClr">
-                <a:lumMod val="99000"/>
-                <a:satMod val="120000"/>
-                <a:shade val="78000"/>
+                <a:shade val="90000"/>
+                <a:lumMod val="90000"/>
               </a:schemeClr>
             </a:gs>
           </a:gsLst>
@@ -4053,26 +4229,25 @@
         </a:gradFill>
       </a:fillStyleLst>
       <a:lnStyleLst>
-        <a:ln w="6350" cap="flat" cmpd="sng" algn="ctr">
+        <a:ln w="9525" cap="rnd" cmpd="sng" algn="ctr">
+          <a:solidFill>
+            <a:schemeClr val="phClr">
+              <a:shade val="90000"/>
+            </a:schemeClr>
+          </a:solidFill>
+          <a:prstDash val="solid"/>
+        </a:ln>
+        <a:ln w="15875" cap="rnd" cmpd="sng" algn="ctr">
           <a:solidFill>
             <a:schemeClr val="phClr"/>
           </a:solidFill>
           <a:prstDash val="solid"/>
-          <a:miter lim="800000"/>
         </a:ln>
-        <a:ln w="12700" cap="flat" cmpd="sng" algn="ctr">
+        <a:ln w="25400" cap="rnd" cmpd="sng" algn="ctr">
           <a:solidFill>
             <a:schemeClr val="phClr"/>
           </a:solidFill>
           <a:prstDash val="solid"/>
-          <a:miter lim="800000"/>
-        </a:ln>
-        <a:ln w="19050" cap="flat" cmpd="sng" algn="ctr">
-          <a:solidFill>
-            <a:schemeClr val="phClr"/>
-          </a:solidFill>
-          <a:prstDash val="solid"/>
-          <a:miter lim="800000"/>
         </a:ln>
       </a:lnStyleLst>
       <a:effectStyleLst>
@@ -4080,16 +4255,33 @@
           <a:effectLst/>
         </a:effectStyle>
         <a:effectStyle>
-          <a:effectLst/>
+          <a:effectLst>
+            <a:outerShdw blurRad="63500" dist="25400" dir="5400000" rotWithShape="0">
+              <a:srgbClr val="000000">
+                <a:alpha val="60000"/>
+              </a:srgbClr>
+            </a:outerShdw>
+          </a:effectLst>
         </a:effectStyle>
         <a:effectStyle>
           <a:effectLst>
-            <a:outerShdw blurRad="57150" dist="19050" dir="5400000" algn="ctr" rotWithShape="0">
+            <a:outerShdw blurRad="76200" dist="38100" dir="5400000" rotWithShape="0">
               <a:srgbClr val="000000">
-                <a:alpha val="63000"/>
+                <a:alpha val="75000"/>
               </a:srgbClr>
             </a:outerShdw>
           </a:effectLst>
+          <a:scene3d>
+            <a:camera prst="orthographicFront">
+              <a:rot lat="0" lon="0" rev="0"/>
+            </a:camera>
+            <a:lightRig rig="threePt" dir="t">
+              <a:rot lat="0" lon="0" rev="1200000"/>
+            </a:lightRig>
+          </a:scene3d>
+          <a:sp3d>
+            <a:bevelT w="63500" h="25400" prst="hardEdge"/>
+          </a:sp3d>
         </a:effectStyle>
       </a:effectStyleLst>
       <a:bgFillStyleLst>
@@ -4097,38 +4289,22 @@
           <a:schemeClr val="phClr"/>
         </a:solidFill>
         <a:solidFill>
-          <a:schemeClr val="phClr">
-            <a:tint val="95000"/>
-            <a:satMod val="170000"/>
-          </a:schemeClr>
+          <a:schemeClr val="phClr"/>
         </a:solidFill>
-        <a:gradFill rotWithShape="1">
-          <a:gsLst>
-            <a:gs pos="0">
+        <a:blipFill rotWithShape="1">
+          <a:blip xmlns:r="http://schemas.openxmlformats.org/officeDocument/2006/relationships" r:embed="rId1">
+            <a:duotone>
               <a:schemeClr val="phClr">
-                <a:tint val="93000"/>
-                <a:satMod val="150000"/>
-                <a:shade val="98000"/>
-                <a:lumMod val="102000"/>
+                <a:shade val="80000"/>
+                <a:lumMod val="80000"/>
               </a:schemeClr>
-            </a:gs>
-            <a:gs pos="50000">
               <a:schemeClr val="phClr">
                 <a:tint val="98000"/>
-                <a:satMod val="130000"/>
-                <a:shade val="90000"/>
-                <a:lumMod val="103000"/>
               </a:schemeClr>
-            </a:gs>
-            <a:gs pos="100000">
-              <a:schemeClr val="phClr">
-                <a:shade val="63000"/>
-                <a:satMod val="120000"/>
-              </a:schemeClr>
-            </a:gs>
-          </a:gsLst>
-          <a:lin ang="5400000" scaled="0"/>
-        </a:gradFill>
+            </a:duotone>
+          </a:blip>
+          <a:stretch/>
+        </a:blipFill>
       </a:bgFillStyleLst>
     </a:fmtScheme>
   </a:themeElements>
@@ -4136,7 +4312,7 @@
   <a:extraClrSchemeLst/>
   <a:extLst>
     <a:ext uri="{05A4C25C-085E-4340-85A3-A5531E510DB2}">
-      <thm15:themeFamily xmlns:thm15="http://schemas.microsoft.com/office/thememl/2012/main" name="Office Theme" id="{62F939B6-93AF-4DB8-9C6B-D6C7DFDC589F}" vid="{4A3C46E8-61CC-4603-A589-7422A47A8E4A}"/>
+      <thm15:themeFamily xmlns:thm15="http://schemas.microsoft.com/office/thememl/2012/main" name="Slate" id="{C3F70B94-7CE9-428E-ADC1-3269CC2C3385}" vid="{3F2DE9A5-64E6-437C-A389-CC4477E817E8}"/>
     </a:ext>
   </a:extLst>
 </a:theme>

</xml_diff>